<commit_message>
reviewed up to the Task 1 portion
</commit_message>
<xml_diff>
--- a/module 3 final assignment/REPORT Version 4.docx
+++ b/module 3 final assignment/REPORT Version 4.docx
@@ -377,6 +377,22 @@
                                       </w:rPr>
                                       <w:t>Agunbiade, Anthonia</w:t>
                                     </w:r>
+                                    <w:r>
+                                      <w:rPr>
+                                        <w:color w:val="595959" w:themeColor="text1" w:themeTint="A6"/>
+                                        <w:sz w:val="28"/>
+                                        <w:szCs w:val="28"/>
+                                      </w:rPr>
+                                      <w:t xml:space="preserve"> and </w:t>
+                                    </w:r>
+                                    <w:r>
+                                      <w:rPr>
+                                        <w:color w:val="595959" w:themeColor="text1" w:themeTint="A6"/>
+                                        <w:sz w:val="28"/>
+                                        <w:szCs w:val="28"/>
+                                      </w:rPr>
+                                      <w:t>Mintz, Chris</w:t>
+                                    </w:r>
                                   </w:p>
                                 </w:sdtContent>
                               </w:sdt>
@@ -533,6 +549,22 @@
                                   <w:szCs w:val="28"/>
                                 </w:rPr>
                                 <w:t>Agunbiade, Anthonia</w:t>
+                              </w:r>
+                              <w:r>
+                                <w:rPr>
+                                  <w:color w:val="595959" w:themeColor="text1" w:themeTint="A6"/>
+                                  <w:sz w:val="28"/>
+                                  <w:szCs w:val="28"/>
+                                </w:rPr>
+                                <w:t xml:space="preserve"> and </w:t>
+                              </w:r>
+                              <w:r>
+                                <w:rPr>
+                                  <w:color w:val="595959" w:themeColor="text1" w:themeTint="A6"/>
+                                  <w:sz w:val="28"/>
+                                  <w:szCs w:val="28"/>
+                                </w:rPr>
+                                <w:t>Mintz, Chris</w:t>
                               </w:r>
                             </w:p>
                           </w:sdtContent>
@@ -1774,6 +1806,11 @@
       <w:r>
         <w:t xml:space="preserve"> </w:t>
       </w:r>
+      <w:ins w:id="2" w:author="Chris Mintz" w:date="2024-08-21T20:32:00Z" w16du:dateUtc="2024-08-22T00:32:00Z">
+        <w:r>
+          <w:t xml:space="preserve">leverage </w:t>
+        </w:r>
+      </w:ins>
       <w:r>
         <w:t>existing</w:t>
       </w:r>
@@ -1810,6 +1847,11 @@
       <w:r>
         <w:t>precision, and recall</w:t>
       </w:r>
+      <w:ins w:id="3" w:author="Chris Mintz" w:date="2024-08-21T20:32:00Z" w16du:dateUtc="2024-08-22T00:32:00Z">
+        <w:r>
+          <w:t>,</w:t>
+        </w:r>
+      </w:ins>
       <w:r>
         <w:t xml:space="preserve"> contributing to a high F1 score, and low Root Mean Square Error (RMSE).</w:t>
       </w:r>
@@ -1853,7 +1895,41 @@
         <w:t>:</w:t>
       </w:r>
       <w:r>
-        <w:t xml:space="preserve"> Gain a deep understanding of the dataset, identifying relevant features, addressing imbalances, and preprocessing data for optimal model performance.</w:t>
+        <w:t xml:space="preserve"> Gain a deep understanding of the dataset, identifying relevant features, addressing imbalances, and preprocess</w:t>
+      </w:r>
+      <w:del w:id="4" w:author="Chris Mintz" w:date="2024-08-21T20:32:00Z" w16du:dateUtc="2024-08-22T00:32:00Z">
+        <w:r>
+          <w:delText>ing</w:delText>
+        </w:r>
+      </w:del>
+      <w:r>
+        <w:t xml:space="preserve"> </w:t>
+      </w:r>
+      <w:proofErr w:type="gramStart"/>
+      <w:r>
+        <w:t>data</w:t>
+      </w:r>
+      <w:ins w:id="5" w:author="Chris Mintz" w:date="2024-08-21T20:33:00Z" w16du:dateUtc="2024-08-22T00:33:00Z">
+        <w:r>
+          <w:t xml:space="preserve">, </w:t>
+        </w:r>
+      </w:ins>
+      <w:ins w:id="6" w:author="Chris Mintz" w:date="2024-08-21T20:32:00Z" w16du:dateUtc="2024-08-22T00:32:00Z">
+        <w:r>
+          <w:t xml:space="preserve"> filling</w:t>
+        </w:r>
+        <w:proofErr w:type="gramEnd"/>
+        <w:r>
+          <w:t xml:space="preserve"> in </w:t>
+        </w:r>
+      </w:ins>
+      <w:ins w:id="7" w:author="Chris Mintz" w:date="2024-08-21T20:33:00Z" w16du:dateUtc="2024-08-22T00:33:00Z">
+        <w:r>
+          <w:t>missing data with meaningful approaches</w:t>
+        </w:r>
+      </w:ins>
+      <w:r>
+        <w:t xml:space="preserve"> for optimal model performance.</w:t>
       </w:r>
     </w:p>
     <w:p>
@@ -2041,9 +2117,9 @@
       <w:pPr>
         <w:pStyle w:val="Heading2"/>
       </w:pPr>
-      <w:bookmarkStart w:id="2" w:name="_Dataset_Overview_and"/>
-      <w:bookmarkStart w:id="3" w:name="_Toc175144289"/>
-      <w:bookmarkEnd w:id="2"/>
+      <w:bookmarkStart w:id="8" w:name="_Dataset_Overview_and"/>
+      <w:bookmarkStart w:id="9" w:name="_Toc175144289"/>
+      <w:bookmarkEnd w:id="8"/>
       <w:r>
         <w:rPr>
           <w:rStyle w:val="Heading2Char"/>
@@ -2051,7 +2127,7 @@
         <w:lastRenderedPageBreak/>
         <w:t>Dataset Overview and Preprocessing:</w:t>
       </w:r>
-      <w:bookmarkEnd w:id="3"/>
+      <w:bookmarkEnd w:id="9"/>
       <w:r>
         <w:t xml:space="preserve"> </w:t>
       </w:r>
@@ -2066,7 +2142,23 @@
       </w:r>
       <w:proofErr w:type="spellEnd"/>
       <w:r>
-        <w:t xml:space="preserve"> Notebook, leveraging its Scikit-learn Python library, enabl</w:t>
+        <w:t xml:space="preserve"> Notebook, leveraging </w:t>
+      </w:r>
+      <w:del w:id="10" w:author="Chris Mintz" w:date="2024-08-21T20:33:00Z" w16du:dateUtc="2024-08-22T00:33:00Z">
+        <w:r>
+          <w:delText xml:space="preserve">its </w:delText>
+        </w:r>
+      </w:del>
+      <w:ins w:id="11" w:author="Chris Mintz" w:date="2024-08-21T20:33:00Z" w16du:dateUtc="2024-08-22T00:33:00Z">
+        <w:r>
+          <w:t>a</w:t>
+        </w:r>
+        <w:r>
+          <w:t xml:space="preserve"> </w:t>
+        </w:r>
+      </w:ins>
+      <w:r>
+        <w:t>Scikit-learn Python library, enabl</w:t>
       </w:r>
       <w:r>
         <w:t>ing</w:t>
@@ -2114,19 +2206,75 @@
       <w:r>
         <w:t xml:space="preserve">) gave a concise overview of the entire dataset, including column names, data types, and the number of non-null values, aiding in understanding the overall structure and potential areas for preprocessing. </w:t>
       </w:r>
-      <w:r>
-        <w:t xml:space="preserve">Data wrangler </w:t>
-      </w:r>
-      <w:proofErr w:type="spellStart"/>
-      <w:r>
-        <w:t>pluggin</w:t>
-      </w:r>
-      <w:proofErr w:type="spellEnd"/>
-      <w:r>
-        <w:t xml:space="preserve"> for Visual Studio for data slicing and profiling was also </w:t>
-      </w:r>
-      <w:r>
-        <w:t>used. The dimensions of datase</w:t>
+      <w:ins w:id="12" w:author="Chris Mintz" w:date="2024-08-21T20:34:00Z" w16du:dateUtc="2024-08-22T00:34:00Z">
+        <w:r>
+          <w:t>A plug-in called “</w:t>
+        </w:r>
+      </w:ins>
+      <w:r>
+        <w:t xml:space="preserve">Data </w:t>
+      </w:r>
+      <w:del w:id="13" w:author="Chris Mintz" w:date="2024-08-21T20:34:00Z" w16du:dateUtc="2024-08-22T00:34:00Z">
+        <w:r>
+          <w:delText xml:space="preserve">wrangler </w:delText>
+        </w:r>
+      </w:del>
+      <w:ins w:id="14" w:author="Chris Mintz" w:date="2024-08-21T20:34:00Z" w16du:dateUtc="2024-08-22T00:34:00Z">
+        <w:r>
+          <w:t>W</w:t>
+        </w:r>
+        <w:r>
+          <w:t>rangler</w:t>
+        </w:r>
+        <w:r>
+          <w:t>”</w:t>
+        </w:r>
+        <w:r>
+          <w:t xml:space="preserve"> </w:t>
+        </w:r>
+      </w:ins>
+      <w:del w:id="15" w:author="Chris Mintz" w:date="2024-08-21T20:34:00Z" w16du:dateUtc="2024-08-22T00:34:00Z">
+        <w:r>
+          <w:delText xml:space="preserve">pluggin </w:delText>
+        </w:r>
+      </w:del>
+      <w:r>
+        <w:t xml:space="preserve">for Visual Studio </w:t>
+      </w:r>
+      <w:del w:id="16" w:author="Chris Mintz" w:date="2024-08-21T20:34:00Z" w16du:dateUtc="2024-08-22T00:34:00Z">
+        <w:r>
+          <w:delText xml:space="preserve">for </w:delText>
+        </w:r>
+      </w:del>
+      <w:ins w:id="17" w:author="Chris Mintz" w:date="2024-08-21T20:34:00Z" w16du:dateUtc="2024-08-22T00:34:00Z">
+        <w:r>
+          <w:t>allowed for</w:t>
+        </w:r>
+        <w:r>
+          <w:t xml:space="preserve"> </w:t>
+        </w:r>
+      </w:ins>
+      <w:r>
+        <w:t xml:space="preserve">data slicing and profiling </w:t>
+      </w:r>
+      <w:ins w:id="18" w:author="Chris Mintz" w:date="2024-08-21T20:34:00Z" w16du:dateUtc="2024-08-22T00:34:00Z">
+        <w:r>
+          <w:t xml:space="preserve">which highlighted gaps in </w:t>
+        </w:r>
+        <w:r>
+          <w:t>the data.</w:t>
+        </w:r>
+      </w:ins>
+      <w:del w:id="19" w:author="Chris Mintz" w:date="2024-08-21T20:34:00Z" w16du:dateUtc="2024-08-22T00:34:00Z">
+        <w:r>
+          <w:delText xml:space="preserve">was also </w:delText>
+        </w:r>
+        <w:r>
+          <w:delText>used</w:delText>
+        </w:r>
+      </w:del>
+      <w:r>
+        <w:t>. The dimensions of datase</w:t>
       </w:r>
       <w:r>
         <w:t xml:space="preserve">t 1 was 925 </w:t>
@@ -2145,7 +2293,15 @@
       </w:r>
       <w:proofErr w:type="spellEnd"/>
       <w:r>
-        <w:t xml:space="preserve"> value was abstracted out to numerical values. </w:t>
+        <w:t xml:space="preserve"> value was abstracted out to numerical values</w:t>
+      </w:r>
+      <w:ins w:id="20" w:author="Chris Mintz" w:date="2024-08-21T20:35:00Z" w16du:dateUtc="2024-08-22T00:35:00Z">
+        <w:r>
+          <w:t xml:space="preserve"> as this is not a linear regression problem</w:t>
+        </w:r>
+      </w:ins>
+      <w:r>
+        <w:t xml:space="preserve">. </w:t>
       </w:r>
     </w:p>
     <w:p>
@@ -2228,11 +2384,43 @@
     </w:p>
     <w:p>
       <w:r>
-        <w:t xml:space="preserve">Dataset 2, presented as a zip file, contained a diverse collection of images featuring digits from 0 to 9. Preprocessing this dataset proved challenging due to the sheer volume of images distributed across various folders. To streamline the process, the zip file was </w:t>
+        <w:t>Dataset 2, presented as a zip file, contained a</w:t>
+      </w:r>
+      <w:ins w:id="21" w:author="Chris Mintz" w:date="2024-08-21T20:36:00Z" w16du:dateUtc="2024-08-22T00:36:00Z">
+        <w:r>
+          <w:t>n extensive</w:t>
+        </w:r>
+      </w:ins>
+      <w:r>
+        <w:t xml:space="preserve"> </w:t>
+      </w:r>
+      <w:del w:id="22" w:author="Chris Mintz" w:date="2024-08-21T20:35:00Z" w16du:dateUtc="2024-08-22T00:35:00Z">
+        <w:r>
+          <w:delText xml:space="preserve">diverse </w:delText>
+        </w:r>
+      </w:del>
+      <w:r>
+        <w:t xml:space="preserve">collection of images featuring digits from 0 to 9. Preprocessing this dataset proved challenging due to the sheer volume of images distributed across various folders. To streamline the process, the zip file was </w:t>
       </w:r>
       <w:r>
         <w:t>removed from the cloud repo and a virtual drive reference was created so that the team could work on the project without changing the reference location.</w:t>
       </w:r>
+      <w:ins w:id="23" w:author="Chris Mintz" w:date="2024-08-21T20:36:00Z" w16du:dateUtc="2024-08-22T00:36:00Z">
+        <w:r>
+          <w:t xml:space="preserve"> The </w:t>
+        </w:r>
+        <w:proofErr w:type="gramStart"/>
+        <w:r>
+          <w:t>hand written</w:t>
+        </w:r>
+        <w:proofErr w:type="gramEnd"/>
+        <w:r>
+          <w:t xml:space="preserve"> numerals were also grouped into triplets making training with the data </w:t>
+        </w:r>
+        <w:r>
+          <w:t>difficult until further pre-processing was done.</w:t>
+        </w:r>
+      </w:ins>
     </w:p>
     <w:p>
       <w:r>
@@ -2281,11 +2469,26 @@
     </w:p>
     <w:p>
       <w:r>
-        <w:t>The images were then loaded from a locally mapped source, resulting in the message "Found 100000 images belonging to 1 class."</w:t>
+        <w:t xml:space="preserve">The images were then loaded from a locally mapped source, resulting in the message "Found 100000 images belonging to 1 </w:t>
+      </w:r>
+      <w:commentRangeStart w:id="24"/>
+      <w:r>
+        <w:t>class</w:t>
+      </w:r>
+      <w:commentRangeEnd w:id="24"/>
+      <w:r>
+        <w:rPr>
+          <w:rStyle w:val="CommentReference"/>
+        </w:rPr>
+        <w:commentReference w:id="24"/>
+      </w:r>
+      <w:r>
+        <w:t>."</w:t>
       </w:r>
     </w:p>
     <w:p>
       <w:r>
+        <w:lastRenderedPageBreak/>
         <w:t xml:space="preserve">While alternative libraries such as OpenCV for computer vision tasks </w:t>
       </w:r>
       <w:r>
@@ -2321,14 +2524,16 @@
       <w:r>
         <w:t xml:space="preserve"> was the final decision due to </w:t>
       </w:r>
-      <w:proofErr w:type="spellStart"/>
-      <w:proofErr w:type="gramStart"/>
-      <w:r>
-        <w:lastRenderedPageBreak/>
-        <w:t>it’s</w:t>
-      </w:r>
-      <w:proofErr w:type="spellEnd"/>
-      <w:proofErr w:type="gramEnd"/>
+      <w:del w:id="25" w:author="Chris Mintz" w:date="2024-08-21T20:37:00Z" w16du:dateUtc="2024-08-22T00:37:00Z">
+        <w:r>
+          <w:delText>it’s</w:delText>
+        </w:r>
+      </w:del>
+      <w:ins w:id="26" w:author="Chris Mintz" w:date="2024-08-21T20:37:00Z" w16du:dateUtc="2024-08-22T00:37:00Z">
+        <w:r>
+          <w:t>its</w:t>
+        </w:r>
+      </w:ins>
       <w:r>
         <w:t xml:space="preserve"> </w:t>
       </w:r>
@@ -2336,7 +2541,21 @@
         <w:t>ability to</w:t>
       </w:r>
       <w:r>
-        <w:t xml:space="preserve"> easily augment our image dataset during training, creating variations like rotations, flips and zooms, which helps prevent overfitting and improves the model’s ability to generalize to new images. </w:t>
+        <w:t xml:space="preserve"> easily augment our image dataset during training</w:t>
+      </w:r>
+      <w:commentRangeStart w:id="27"/>
+      <w:r>
+        <w:t>, creating variations like rotations, flips and zooms</w:t>
+      </w:r>
+      <w:commentRangeEnd w:id="27"/>
+      <w:r>
+        <w:rPr>
+          <w:rStyle w:val="CommentReference"/>
+        </w:rPr>
+        <w:commentReference w:id="27"/>
+      </w:r>
+      <w:r>
+        <w:t xml:space="preserve">, which helps prevent overfitting and improves the model’s ability to generalize to new images. </w:t>
       </w:r>
     </w:p>
     <w:p/>
@@ -2344,11 +2563,24 @@
       <w:pPr>
         <w:pStyle w:val="Heading2"/>
       </w:pPr>
-      <w:bookmarkStart w:id="4" w:name="_Toc175144290"/>
-      <w:r>
-        <w:t>Task 1: Numerical and Categorical Classification</w:t>
-      </w:r>
-      <w:bookmarkEnd w:id="4"/>
+      <w:bookmarkStart w:id="28" w:name="_Toc175144290"/>
+      <w:commentRangeStart w:id="29"/>
+      <w:r>
+        <w:t>Task</w:t>
+      </w:r>
+      <w:commentRangeEnd w:id="29"/>
+      <w:r>
+        <w:rPr>
+          <w:rStyle w:val="CommentReference"/>
+          <w:rFonts w:asciiTheme="minorHAnsi" w:eastAsiaTheme="minorHAnsi" w:hAnsiTheme="minorHAnsi" w:cstheme="minorBidi"/>
+          <w:color w:val="auto"/>
+        </w:rPr>
+        <w:commentReference w:id="29"/>
+      </w:r>
+      <w:r>
+        <w:t xml:space="preserve"> 1: Numerical and Categorical Classification</w:t>
+      </w:r>
+      <w:bookmarkEnd w:id="28"/>
     </w:p>
     <w:p>
       <w:pPr>
@@ -2720,11 +2952,11 @@
         <w:t>M</w:t>
       </w:r>
       <w:r>
-        <w:t xml:space="preserve">atrix was utilized to visualize and understand the model's performance beyond simple accuracy. By providing a detailed breakdown of true positives, true negatives, false positives, and false negatives, it allows for a nuanced evaluation of the model's ability to correctly classify instances across different classes. This deeper </w:t>
+        <w:t xml:space="preserve">atrix was utilized to visualize and understand the model's performance beyond simple accuracy. By providing a detailed breakdown of true positives, true </w:t>
       </w:r>
       <w:r>
         <w:lastRenderedPageBreak/>
-        <w:t xml:space="preserve">understanding is crucial, especially in cases of potential class imbalance or when different types of errors have varying consequences. The confusion matrix presented in the </w:t>
+        <w:t xml:space="preserve">negatives, false positives, and false negatives, it allows for a nuanced evaluation of the model's ability to correctly classify instances across different classes. This deeper understanding is crucial, especially in cases of potential class imbalance or when different types of errors have varying consequences. The confusion matrix presented in the </w:t>
       </w:r>
       <w:r>
         <w:t>code</w:t>
@@ -2911,7 +3143,7 @@
                     <pic:cNvPicPr/>
                   </pic:nvPicPr>
                   <pic:blipFill>
-                    <a:blip r:embed="rId11"/>
+                    <a:blip r:embed="rId15"/>
                     <a:stretch>
                       <a:fillRect/>
                     </a:stretch>
@@ -2938,11 +3170,11 @@
       <w:pPr>
         <w:pStyle w:val="Heading2"/>
       </w:pPr>
-      <w:bookmarkStart w:id="5" w:name="_Toc175144291"/>
+      <w:bookmarkStart w:id="30" w:name="_Toc175144291"/>
       <w:r>
         <w:t>Task 2: Multi-label Image-based Digit Classification</w:t>
       </w:r>
-      <w:bookmarkEnd w:id="5"/>
+      <w:bookmarkEnd w:id="30"/>
     </w:p>
     <w:p>
       <w:pPr>
@@ -3026,11 +3258,11 @@
         <w:t>TensorFlow</w:t>
       </w:r>
       <w:r>
-        <w:t xml:space="preserve">: CNN Model: Provides a powerful and flexible platform for building, training and deploying CNN models. Its tensor-based computations, pre-built layers, automatic </w:t>
+        <w:t xml:space="preserve">: CNN Model: Provides a powerful and flexible platform for building, training and deploying CNN models. Its </w:t>
       </w:r>
       <w:r>
         <w:lastRenderedPageBreak/>
-        <w:t>differentiation, and scalability make i</w:t>
+        <w:t>tensor-based computations, pre-built layers, automatic differentiation, and scalability make i</w:t>
       </w:r>
       <w:r>
         <w:t xml:space="preserve">t popular for developing CNN’s. </w:t>
@@ -3263,6 +3495,7 @@
           <w:id w:val="-463506583"/>
           <w:citation/>
         </w:sdtPr>
+        <w:sdtEndPr/>
         <w:sdtContent>
           <w:r>
             <w:fldChar w:fldCharType="begin"/>
@@ -3291,14 +3524,14 @@
     <w:p/>
     <w:p/>
     <w:p>
-      <w:bookmarkStart w:id="6" w:name="_Toc175144292"/>
+      <w:bookmarkStart w:id="31" w:name="_Toc175144292"/>
       <w:r>
         <w:rPr>
           <w:rStyle w:val="Heading2Char"/>
         </w:rPr>
         <w:t>Model Comparison and Selection:</w:t>
       </w:r>
-      <w:bookmarkEnd w:id="6"/>
+      <w:bookmarkEnd w:id="31"/>
       <w:r>
         <w:t xml:space="preserve"> </w:t>
       </w:r>
@@ -3359,7 +3592,7 @@
                     <pic:cNvPicPr/>
                   </pic:nvPicPr>
                   <pic:blipFill>
-                    <a:blip r:embed="rId12"/>
+                    <a:blip r:embed="rId16"/>
                     <a:stretch>
                       <a:fillRect/>
                     </a:stretch>
@@ -3730,14 +3963,14 @@
     </w:p>
     <w:p/>
     <w:p>
-      <w:bookmarkStart w:id="7" w:name="_Toc175144293"/>
+      <w:bookmarkStart w:id="32" w:name="_Toc175144293"/>
       <w:r>
         <w:rPr>
           <w:rStyle w:val="Heading2Char"/>
         </w:rPr>
         <w:t>Conclusion:</w:t>
       </w:r>
-      <w:bookmarkEnd w:id="7"/>
+      <w:bookmarkEnd w:id="32"/>
       <w:r>
         <w:t xml:space="preserve"> Summarise the key insights from the assignment, the implications of your findings, and provide suggestions for future work or improvements.</w:t>
       </w:r>
@@ -3748,11 +3981,11 @@
       <w:pPr>
         <w:pStyle w:val="Heading2"/>
       </w:pPr>
-      <w:bookmarkStart w:id="8" w:name="_Toc175144294"/>
+      <w:bookmarkStart w:id="33" w:name="_Toc175144294"/>
       <w:r>
         <w:t>Collaboration:</w:t>
       </w:r>
-      <w:bookmarkEnd w:id="8"/>
+      <w:bookmarkEnd w:id="33"/>
       <w:r>
         <w:t> </w:t>
       </w:r>
@@ -4005,7 +4238,7 @@
                     <pic:cNvPicPr/>
                   </pic:nvPicPr>
                   <pic:blipFill>
-                    <a:blip r:embed="rId13"/>
+                    <a:blip r:embed="rId17"/>
                     <a:stretch>
                       <a:fillRect/>
                     </a:stretch>
@@ -4310,7 +4543,7 @@
                     <pic:cNvPicPr/>
                   </pic:nvPicPr>
                   <pic:blipFill>
-                    <a:blip r:embed="rId14"/>
+                    <a:blip r:embed="rId18"/>
                     <a:stretch>
                       <a:fillRect/>
                     </a:stretch>
@@ -4341,7 +4574,7 @@
         <w:br w:type="page"/>
       </w:r>
     </w:p>
-    <w:bookmarkStart w:id="9" w:name="_Toc175144295" w:displacedByCustomXml="next"/>
+    <w:bookmarkStart w:id="34" w:name="_Toc175144295" w:displacedByCustomXml="next"/>
     <w:sdt>
       <w:sdtPr>
         <w:rPr>
@@ -4365,7 +4598,7 @@
           <w:r>
             <w:t>References</w:t>
           </w:r>
-          <w:bookmarkEnd w:id="9"/>
+          <w:bookmarkEnd w:id="34"/>
         </w:p>
         <w:sdt>
           <w:sdtPr>
@@ -4501,7 +4734,7 @@
     </w:sdt>
     <w:p/>
     <w:sectPr>
-      <w:headerReference w:type="default" r:id="rId15"/>
+      <w:headerReference w:type="default" r:id="rId19"/>
       <w:pgSz w:w="11906" w:h="16838"/>
       <w:pgMar w:top="1440" w:right="1440" w:bottom="1440" w:left="1440" w:header="708" w:footer="708" w:gutter="0"/>
       <w:pgNumType w:start="0"/>
@@ -4511,6 +4744,92 @@
     </w:sectPr>
   </w:body>
 </w:document>
+</file>
+
+<file path=word/comments.xml><?xml version="1.0" encoding="utf-8"?>
+<w:comments xmlns:wpc="http://schemas.microsoft.com/office/word/2010/wordprocessingCanvas" xmlns:cx="http://schemas.microsoft.com/office/drawing/2014/chartex" xmlns:cx1="http://schemas.microsoft.com/office/drawing/2015/9/8/chartex" xmlns:cx2="http://schemas.microsoft.com/office/drawing/2015/10/21/chartex" xmlns:cx3="http://schemas.microsoft.com/office/drawing/2016/5/9/chartex" xmlns:cx4="http://schemas.microsoft.com/office/drawing/2016/5/10/chartex" xmlns:cx5="http://schemas.microsoft.com/office/drawing/2016/5/11/chartex" xmlns:cx6="http://schemas.microsoft.com/office/drawing/2016/5/12/chartex" xmlns:cx7="http://schemas.microsoft.com/office/drawing/2016/5/13/chartex" xmlns:cx8="http://schemas.microsoft.com/office/drawing/2016/5/14/chartex" xmlns:mc="http://schemas.openxmlformats.org/markup-compatibility/2006" xmlns:aink="http://schemas.microsoft.com/office/drawing/2016/ink" xmlns:am3d="http://schemas.microsoft.com/office/drawing/2017/model3d" xmlns:o="urn:schemas-microsoft-com:office:office" xmlns:oel="http://schemas.microsoft.com/office/2019/extlst" xmlns:r="http://schemas.openxmlformats.org/officeDocument/2006/relationships" xmlns:m="http://schemas.openxmlformats.org/officeDocument/2006/math" xmlns:v="urn:schemas-microsoft-com:vml" xmlns:wp14="http://schemas.microsoft.com/office/word/2010/wordprocessingDrawing" xmlns:wp="http://schemas.openxmlformats.org/drawingml/2006/wordprocessingDrawing" xmlns:w10="urn:schemas-microsoft-com:office:word" xmlns:w="http://schemas.openxmlformats.org/wordprocessingml/2006/main" xmlns:w14="http://schemas.microsoft.com/office/word/2010/wordml" xmlns:w15="http://schemas.microsoft.com/office/word/2012/wordml" xmlns:w16cex="http://schemas.microsoft.com/office/word/2018/wordml/cex" xmlns:w16cid="http://schemas.microsoft.com/office/word/2016/wordml/cid" xmlns:w16="http://schemas.microsoft.com/office/word/2018/wordml" xmlns:w16du="http://schemas.microsoft.com/office/word/2023/wordml/word16du" xmlns:w16sdtdh="http://schemas.microsoft.com/office/word/2020/wordml/sdtdatahash" xmlns:w16se="http://schemas.microsoft.com/office/word/2015/wordml/symex" xmlns:wpg="http://schemas.microsoft.com/office/word/2010/wordprocessingGroup" xmlns:wpi="http://schemas.microsoft.com/office/word/2010/wordprocessingInk" xmlns:wne="http://schemas.microsoft.com/office/word/2006/wordml" xmlns:wps="http://schemas.microsoft.com/office/word/2010/wordprocessingShape" mc:Ignorable="w14 w15 w16se w16cid w16 w16cex w16sdtdh w16du wp14">
+  <w:comment w:id="24" w:author="Chris Mintz" w:date="2024-08-21T20:37:00Z" w:initials="CM">
+    <w:p>
+      <w:pPr>
+        <w:pStyle w:val="CommentText"/>
+      </w:pPr>
+      <w:r>
+        <w:rPr>
+          <w:rStyle w:val="CommentReference"/>
+        </w:rPr>
+        <w:annotationRef/>
+      </w:r>
+      <w:r>
+        <w:rPr>
+          <w:lang w:val="en-CA"/>
+        </w:rPr>
+        <w:t>This will end up being something else. I’ll share with you tomorrow.</w:t>
+      </w:r>
+    </w:p>
+  </w:comment>
+  <w:comment w:id="27" w:author="Chris Mintz" w:date="2024-08-21T20:38:00Z" w:initials="CM">
+    <w:p>
+      <w:pPr>
+        <w:pStyle w:val="CommentText"/>
+      </w:pPr>
+      <w:r>
+        <w:rPr>
+          <w:rStyle w:val="CommentReference"/>
+        </w:rPr>
+        <w:annotationRef/>
+      </w:r>
+      <w:r>
+        <w:rPr>
+          <w:lang w:val="en-CA"/>
+        </w:rPr>
+        <w:t xml:space="preserve">This isn’t relevant to text based processing as you don’t want a flipped numeral. </w:t>
+      </w:r>
+    </w:p>
+  </w:comment>
+  <w:comment w:id="29" w:author="Chris Mintz" w:date="2024-08-21T20:40:00Z" w:initials="CM">
+    <w:p>
+      <w:pPr>
+        <w:pStyle w:val="CommentText"/>
+      </w:pPr>
+      <w:r>
+        <w:rPr>
+          <w:rStyle w:val="CommentReference"/>
+        </w:rPr>
+        <w:annotationRef/>
+      </w:r>
+      <w:r>
+        <w:rPr>
+          <w:lang w:val="en-CA"/>
+        </w:rPr>
+        <w:t>I’ll have to start here tomorrow and line it up against the code. I have Task 2 in my mind right now.</w:t>
+      </w:r>
+    </w:p>
+  </w:comment>
+</w:comments>
+</file>
+
+<file path=word/commentsExtended.xml><?xml version="1.0" encoding="utf-8"?>
+<w15:commentsEx xmlns:wpc="http://schemas.microsoft.com/office/word/2010/wordprocessingCanvas" xmlns:cx="http://schemas.microsoft.com/office/drawing/2014/chartex" xmlns:cx1="http://schemas.microsoft.com/office/drawing/2015/9/8/chartex" xmlns:cx2="http://schemas.microsoft.com/office/drawing/2015/10/21/chartex" xmlns:cx3="http://schemas.microsoft.com/office/drawing/2016/5/9/chartex" xmlns:cx4="http://schemas.microsoft.com/office/drawing/2016/5/10/chartex" xmlns:cx5="http://schemas.microsoft.com/office/drawing/2016/5/11/chartex" xmlns:cx6="http://schemas.microsoft.com/office/drawing/2016/5/12/chartex" xmlns:cx7="http://schemas.microsoft.com/office/drawing/2016/5/13/chartex" xmlns:cx8="http://schemas.microsoft.com/office/drawing/2016/5/14/chartex" xmlns:mc="http://schemas.openxmlformats.org/markup-compatibility/2006" xmlns:aink="http://schemas.microsoft.com/office/drawing/2016/ink" xmlns:am3d="http://schemas.microsoft.com/office/drawing/2017/model3d" xmlns:o="urn:schemas-microsoft-com:office:office" xmlns:oel="http://schemas.microsoft.com/office/2019/extlst" xmlns:r="http://schemas.openxmlformats.org/officeDocument/2006/relationships" xmlns:m="http://schemas.openxmlformats.org/officeDocument/2006/math" xmlns:v="urn:schemas-microsoft-com:vml" xmlns:wp14="http://schemas.microsoft.com/office/word/2010/wordprocessingDrawing" xmlns:wp="http://schemas.openxmlformats.org/drawingml/2006/wordprocessingDrawing" xmlns:w10="urn:schemas-microsoft-com:office:word" xmlns:w="http://schemas.openxmlformats.org/wordprocessingml/2006/main" xmlns:w14="http://schemas.microsoft.com/office/word/2010/wordml" xmlns:w15="http://schemas.microsoft.com/office/word/2012/wordml" xmlns:w16cex="http://schemas.microsoft.com/office/word/2018/wordml/cex" xmlns:w16cid="http://schemas.microsoft.com/office/word/2016/wordml/cid" xmlns:w16="http://schemas.microsoft.com/office/word/2018/wordml" xmlns:w16du="http://schemas.microsoft.com/office/word/2023/wordml/word16du" xmlns:w16sdtdh="http://schemas.microsoft.com/office/word/2020/wordml/sdtdatahash" xmlns:w16se="http://schemas.microsoft.com/office/word/2015/wordml/symex" xmlns:wpg="http://schemas.microsoft.com/office/word/2010/wordprocessingGroup" xmlns:wpi="http://schemas.microsoft.com/office/word/2010/wordprocessingInk" xmlns:wne="http://schemas.microsoft.com/office/word/2006/wordml" xmlns:wps="http://schemas.microsoft.com/office/word/2010/wordprocessingShape" mc:Ignorable="w14 w15 w16se w16cid w16 w16cex w16sdtdh w16du wp14">
+  <w15:commentEx w15:paraId="108ECEF0" w15:done="0"/>
+  <w15:commentEx w15:paraId="627ACE3B" w15:done="0"/>
+  <w15:commentEx w15:paraId="0498C80B" w15:done="0"/>
+</w15:commentsEx>
+</file>
+
+<file path=word/commentsExtensible.xml><?xml version="1.0" encoding="utf-8"?>
+<w16cex:commentsExtensible xmlns:wpc="http://schemas.microsoft.com/office/word/2010/wordprocessingCanvas" xmlns:cx="http://schemas.microsoft.com/office/drawing/2014/chartex" xmlns:cx1="http://schemas.microsoft.com/office/drawing/2015/9/8/chartex" xmlns:cx2="http://schemas.microsoft.com/office/drawing/2015/10/21/chartex" xmlns:cx3="http://schemas.microsoft.com/office/drawing/2016/5/9/chartex" xmlns:cx4="http://schemas.microsoft.com/office/drawing/2016/5/10/chartex" xmlns:cx5="http://schemas.microsoft.com/office/drawing/2016/5/11/chartex" xmlns:cx6="http://schemas.microsoft.com/office/drawing/2016/5/12/chartex" xmlns:cx7="http://schemas.microsoft.com/office/drawing/2016/5/13/chartex" xmlns:cx8="http://schemas.microsoft.com/office/drawing/2016/5/14/chartex" xmlns:cr="http://schemas.microsoft.com/office/comments/2020/reactions" xmlns:mc="http://schemas.openxmlformats.org/markup-compatibility/2006" xmlns:aink="http://schemas.microsoft.com/office/drawing/2016/ink" xmlns:am3d="http://schemas.microsoft.com/office/drawing/2017/model3d" xmlns:o="urn:schemas-microsoft-com:office:office" xmlns:oel="http://schemas.microsoft.com/office/2019/extlst" xmlns:r="http://schemas.openxmlformats.org/officeDocument/2006/relationships" xmlns:m="http://schemas.openxmlformats.org/officeDocument/2006/math" xmlns:v="urn:schemas-microsoft-com:vml" xmlns:wp14="http://schemas.microsoft.com/office/word/2010/wordprocessingDrawing" xmlns:wp="http://schemas.openxmlformats.org/drawingml/2006/wordprocessingDrawing" xmlns:w10="urn:schemas-microsoft-com:office:word" xmlns:w="http://schemas.openxmlformats.org/wordprocessingml/2006/main" xmlns:w14="http://schemas.microsoft.com/office/word/2010/wordml" xmlns:w15="http://schemas.microsoft.com/office/word/2012/wordml" xmlns:w16cex="http://schemas.microsoft.com/office/word/2018/wordml/cex" xmlns:w16cid="http://schemas.microsoft.com/office/word/2016/wordml/cid" xmlns:w16="http://schemas.microsoft.com/office/word/2018/wordml" xmlns:w16du="http://schemas.microsoft.com/office/word/2023/wordml/word16du" xmlns:w16sdtdh="http://schemas.microsoft.com/office/word/2020/wordml/sdtdatahash" xmlns:w16se="http://schemas.microsoft.com/office/word/2015/wordml/symex" xmlns:wpg="http://schemas.microsoft.com/office/word/2010/wordprocessingGroup" xmlns:wpi="http://schemas.microsoft.com/office/word/2010/wordprocessingInk" xmlns:wne="http://schemas.microsoft.com/office/word/2006/wordml" xmlns:wps="http://schemas.microsoft.com/office/word/2010/wordprocessingShape" mc:Ignorable="w14 w15 w16se w16cid w16 w16cex w16sdtdh cr w16du wp14">
+  <w16cex:commentExtensible w16cex:durableId="0E5F42CB" w16cex:dateUtc="2024-08-22T00:37:00Z"/>
+  <w16cex:commentExtensible w16cex:durableId="34AC4FF0" w16cex:dateUtc="2024-08-22T00:38:00Z"/>
+  <w16cex:commentExtensible w16cex:durableId="6F7A00A3" w16cex:dateUtc="2024-08-22T00:40:00Z"/>
+</w16cex:commentsExtensible>
+</file>
+
+<file path=word/commentsIds.xml><?xml version="1.0" encoding="utf-8"?>
+<w16cid:commentsIds xmlns:wpc="http://schemas.microsoft.com/office/word/2010/wordprocessingCanvas" xmlns:cx="http://schemas.microsoft.com/office/drawing/2014/chartex" xmlns:cx1="http://schemas.microsoft.com/office/drawing/2015/9/8/chartex" xmlns:cx2="http://schemas.microsoft.com/office/drawing/2015/10/21/chartex" xmlns:cx3="http://schemas.microsoft.com/office/drawing/2016/5/9/chartex" xmlns:cx4="http://schemas.microsoft.com/office/drawing/2016/5/10/chartex" xmlns:cx5="http://schemas.microsoft.com/office/drawing/2016/5/11/chartex" xmlns:cx6="http://schemas.microsoft.com/office/drawing/2016/5/12/chartex" xmlns:cx7="http://schemas.microsoft.com/office/drawing/2016/5/13/chartex" xmlns:cx8="http://schemas.microsoft.com/office/drawing/2016/5/14/chartex" xmlns:mc="http://schemas.openxmlformats.org/markup-compatibility/2006" xmlns:aink="http://schemas.microsoft.com/office/drawing/2016/ink" xmlns:am3d="http://schemas.microsoft.com/office/drawing/2017/model3d" xmlns:o="urn:schemas-microsoft-com:office:office" xmlns:oel="http://schemas.microsoft.com/office/2019/extlst" xmlns:r="http://schemas.openxmlformats.org/officeDocument/2006/relationships" xmlns:m="http://schemas.openxmlformats.org/officeDocument/2006/math" xmlns:v="urn:schemas-microsoft-com:vml" xmlns:wp14="http://schemas.microsoft.com/office/word/2010/wordprocessingDrawing" xmlns:wp="http://schemas.openxmlformats.org/drawingml/2006/wordprocessingDrawing" xmlns:w10="urn:schemas-microsoft-com:office:word" xmlns:w="http://schemas.openxmlformats.org/wordprocessingml/2006/main" xmlns:w14="http://schemas.microsoft.com/office/word/2010/wordml" xmlns:w15="http://schemas.microsoft.com/office/word/2012/wordml" xmlns:w16cex="http://schemas.microsoft.com/office/word/2018/wordml/cex" xmlns:w16cid="http://schemas.microsoft.com/office/word/2016/wordml/cid" xmlns:w16="http://schemas.microsoft.com/office/word/2018/wordml" xmlns:w16du="http://schemas.microsoft.com/office/word/2023/wordml/word16du" xmlns:w16sdtdh="http://schemas.microsoft.com/office/word/2020/wordml/sdtdatahash" xmlns:w16se="http://schemas.microsoft.com/office/word/2015/wordml/symex" xmlns:wpg="http://schemas.microsoft.com/office/word/2010/wordprocessingGroup" xmlns:wpi="http://schemas.microsoft.com/office/word/2010/wordprocessingInk" xmlns:wne="http://schemas.microsoft.com/office/word/2006/wordml" xmlns:wps="http://schemas.microsoft.com/office/word/2010/wordprocessingShape" mc:Ignorable="w14 w15 w16se w16cid w16 w16cex w16sdtdh w16du wp14">
+  <w16cid:commentId w16cid:paraId="108ECEF0" w16cid:durableId="0E5F42CB"/>
+  <w16cid:commentId w16cid:paraId="627ACE3B" w16cid:durableId="34AC4FF0"/>
+  <w16cid:commentId w16cid:paraId="0498C80B" w16cid:durableId="6F7A00A3"/>
+</w16cid:commentsIds>
 </file>
 
 <file path=word/endnotes.xml><?xml version="1.0" encoding="utf-8"?>
@@ -7916,6 +8235,14 @@
     <w:abstractNumId w:val="6"/>
   </w:num>
 </w:numbering>
+</file>
+
+<file path=word/people.xml><?xml version="1.0" encoding="utf-8"?>
+<w15:people xmlns:wpc="http://schemas.microsoft.com/office/word/2010/wordprocessingCanvas" xmlns:cx="http://schemas.microsoft.com/office/drawing/2014/chartex" xmlns:cx1="http://schemas.microsoft.com/office/drawing/2015/9/8/chartex" xmlns:cx2="http://schemas.microsoft.com/office/drawing/2015/10/21/chartex" xmlns:cx3="http://schemas.microsoft.com/office/drawing/2016/5/9/chartex" xmlns:cx4="http://schemas.microsoft.com/office/drawing/2016/5/10/chartex" xmlns:cx5="http://schemas.microsoft.com/office/drawing/2016/5/11/chartex" xmlns:cx6="http://schemas.microsoft.com/office/drawing/2016/5/12/chartex" xmlns:cx7="http://schemas.microsoft.com/office/drawing/2016/5/13/chartex" xmlns:cx8="http://schemas.microsoft.com/office/drawing/2016/5/14/chartex" xmlns:mc="http://schemas.openxmlformats.org/markup-compatibility/2006" xmlns:aink="http://schemas.microsoft.com/office/drawing/2016/ink" xmlns:am3d="http://schemas.microsoft.com/office/drawing/2017/model3d" xmlns:o="urn:schemas-microsoft-com:office:office" xmlns:oel="http://schemas.microsoft.com/office/2019/extlst" xmlns:r="http://schemas.openxmlformats.org/officeDocument/2006/relationships" xmlns:m="http://schemas.openxmlformats.org/officeDocument/2006/math" xmlns:v="urn:schemas-microsoft-com:vml" xmlns:wp14="http://schemas.microsoft.com/office/word/2010/wordprocessingDrawing" xmlns:wp="http://schemas.openxmlformats.org/drawingml/2006/wordprocessingDrawing" xmlns:w10="urn:schemas-microsoft-com:office:word" xmlns:w="http://schemas.openxmlformats.org/wordprocessingml/2006/main" xmlns:w14="http://schemas.microsoft.com/office/word/2010/wordml" xmlns:w15="http://schemas.microsoft.com/office/word/2012/wordml" xmlns:w16cex="http://schemas.microsoft.com/office/word/2018/wordml/cex" xmlns:w16cid="http://schemas.microsoft.com/office/word/2016/wordml/cid" xmlns:w16="http://schemas.microsoft.com/office/word/2018/wordml" xmlns:w16du="http://schemas.microsoft.com/office/word/2023/wordml/word16du" xmlns:w16sdtdh="http://schemas.microsoft.com/office/word/2020/wordml/sdtdatahash" xmlns:w16se="http://schemas.microsoft.com/office/word/2015/wordml/symex" xmlns:wpg="http://schemas.microsoft.com/office/word/2010/wordprocessingGroup" xmlns:wpi="http://schemas.microsoft.com/office/word/2010/wordprocessingInk" xmlns:wne="http://schemas.microsoft.com/office/word/2006/wordml" xmlns:wps="http://schemas.microsoft.com/office/word/2010/wordprocessingShape" mc:Ignorable="w14 w15 w16se w16cid w16 w16cex w16sdtdh w16du wp14">
+  <w15:person w15:author="Chris Mintz">
+    <w15:presenceInfo w15:providerId="Windows Live" w15:userId="bff052ea11bf4c7b"/>
+  </w15:person>
+</w15:people>
 </file>
 
 <file path=word/styles.xml><?xml version="1.0" encoding="utf-8"?>
@@ -8993,6 +9320,82 @@
     <w:unhideWhenUsed/>
     <w:rsid w:val="005A16C8"/>
   </w:style>
+  <w:style w:type="paragraph" w:styleId="Revision">
+    <w:name w:val="Revision"/>
+    <w:hidden/>
+    <w:uiPriority w:val="99"/>
+    <w:semiHidden/>
+    <w:rsid w:val="00A8076B"/>
+    <w:pPr>
+      <w:spacing w:after="0" w:line="240" w:lineRule="auto"/>
+    </w:pPr>
+  </w:style>
+  <w:style w:type="character" w:styleId="CommentReference">
+    <w:name w:val="annotation reference"/>
+    <w:basedOn w:val="DefaultParagraphFont"/>
+    <w:uiPriority w:val="99"/>
+    <w:semiHidden/>
+    <w:unhideWhenUsed/>
+    <w:rsid w:val="00F36045"/>
+    <w:rPr>
+      <w:sz w:val="16"/>
+      <w:szCs w:val="16"/>
+    </w:rPr>
+  </w:style>
+  <w:style w:type="paragraph" w:styleId="CommentText">
+    <w:name w:val="annotation text"/>
+    <w:basedOn w:val="Normal"/>
+    <w:link w:val="CommentTextChar"/>
+    <w:uiPriority w:val="99"/>
+    <w:unhideWhenUsed/>
+    <w:rsid w:val="00F36045"/>
+    <w:pPr>
+      <w:spacing w:line="240" w:lineRule="auto"/>
+    </w:pPr>
+    <w:rPr>
+      <w:sz w:val="20"/>
+      <w:szCs w:val="20"/>
+    </w:rPr>
+  </w:style>
+  <w:style w:type="character" w:customStyle="1" w:styleId="CommentTextChar">
+    <w:name w:val="Comment Text Char"/>
+    <w:basedOn w:val="DefaultParagraphFont"/>
+    <w:link w:val="CommentText"/>
+    <w:uiPriority w:val="99"/>
+    <w:rsid w:val="00F36045"/>
+    <w:rPr>
+      <w:sz w:val="20"/>
+      <w:szCs w:val="20"/>
+    </w:rPr>
+  </w:style>
+  <w:style w:type="paragraph" w:styleId="CommentSubject">
+    <w:name w:val="annotation subject"/>
+    <w:basedOn w:val="CommentText"/>
+    <w:next w:val="CommentText"/>
+    <w:link w:val="CommentSubjectChar"/>
+    <w:uiPriority w:val="99"/>
+    <w:semiHidden/>
+    <w:unhideWhenUsed/>
+    <w:rsid w:val="00F36045"/>
+    <w:rPr>
+      <w:b/>
+      <w:bCs/>
+    </w:rPr>
+  </w:style>
+  <w:style w:type="character" w:customStyle="1" w:styleId="CommentSubjectChar">
+    <w:name w:val="Comment Subject Char"/>
+    <w:basedOn w:val="CommentTextChar"/>
+    <w:link w:val="CommentSubject"/>
+    <w:uiPriority w:val="99"/>
+    <w:semiHidden/>
+    <w:rsid w:val="00F36045"/>
+    <w:rPr>
+      <w:b/>
+      <w:bCs/>
+      <w:sz w:val="20"/>
+      <w:szCs w:val="20"/>
+    </w:rPr>
+  </w:style>
 </w:styles>
 </file>
 

</xml_diff>

<commit_message>
final review of version 4
</commit_message>
<xml_diff>
--- a/module 3 final assignment/REPORT Version 4.docx
+++ b/module 3 final assignment/REPORT Version 4.docx
@@ -10,7 +10,6 @@
           <w:docPartUnique/>
         </w:docPartObj>
       </w:sdtPr>
-      <w:sdtEndPr/>
       <w:sdtContent>
         <w:p>
           <w:r>
@@ -357,7 +356,6 @@
                                   <w:dataBinding w:prefixMappings="xmlns:ns0='http://purl.org/dc/elements/1.1/' xmlns:ns1='http://schemas.openxmlformats.org/package/2006/metadata/core-properties' " w:xpath="/ns1:coreProperties[1]/ns0:creator[1]" w:storeItemID="{6C3C8BC8-F283-45AE-878A-BAB7291924A1}"/>
                                   <w:text/>
                                 </w:sdtPr>
-                                <w:sdtEndPr/>
                                 <w:sdtContent>
                                   <w:p>
                                     <w:pPr>
@@ -419,7 +417,6 @@
                                     <w:dataBinding w:prefixMappings="xmlns:ns0='http://schemas.microsoft.com/office/2006/coverPageProps' " w:xpath="/ns0:CoverPageProperties[1]/ns0:CompanyEmail[1]" w:storeItemID="{55AF091B-3C7A-41E3-B477-F2FDAA23CFDA}"/>
                                     <w:text/>
                                   </w:sdtPr>
-                                  <w:sdtEndPr/>
                                   <w:sdtContent>
                                     <w:r>
                                       <w:rPr>
@@ -786,7 +783,6 @@
                                   <w:dataBinding w:prefixMappings="xmlns:ns0='http://purl.org/dc/elements/1.1/' xmlns:ns1='http://schemas.openxmlformats.org/package/2006/metadata/core-properties' " w:xpath="/ns1:coreProperties[1]/ns0:subject[1]" w:storeItemID="{6C3C8BC8-F283-45AE-878A-BAB7291924A1}"/>
                                   <w:text/>
                                 </w:sdtPr>
-                                <w:sdtEndPr/>
                                 <w:sdtContent>
                                   <w:p>
                                     <w:pPr>
@@ -1649,15 +1645,7 @@
         <w:t>one</w:t>
       </w:r>
       <w:r>
-        <w:t xml:space="preserve"> </w:t>
-      </w:r>
-      <w:proofErr w:type="spellStart"/>
-      <w:r>
-        <w:t>mutli</w:t>
-      </w:r>
-      <w:proofErr w:type="spellEnd"/>
-      <w:r>
-        <w:t>-label</w:t>
+        <w:t xml:space="preserve"> mutli-label</w:t>
       </w:r>
       <w:r>
         <w:t xml:space="preserve"> image-based digit classification</w:t>
@@ -1903,11 +1891,7 @@
         </w:r>
       </w:del>
       <w:r>
-        <w:t xml:space="preserve"> </w:t>
-      </w:r>
-      <w:proofErr w:type="gramStart"/>
-      <w:r>
-        <w:t>data</w:t>
+        <w:t xml:space="preserve"> data</w:t>
       </w:r>
       <w:ins w:id="5" w:author="Chris Mintz" w:date="2024-08-21T20:33:00Z" w16du:dateUtc="2024-08-22T00:33:00Z">
         <w:r>
@@ -1916,11 +1900,7 @@
       </w:ins>
       <w:ins w:id="6" w:author="Chris Mintz" w:date="2024-08-21T20:32:00Z" w16du:dateUtc="2024-08-22T00:32:00Z">
         <w:r>
-          <w:t xml:space="preserve"> filling</w:t>
-        </w:r>
-        <w:proofErr w:type="gramEnd"/>
-        <w:r>
-          <w:t xml:space="preserve"> in </w:t>
+          <w:t xml:space="preserve"> filling in </w:t>
         </w:r>
       </w:ins>
       <w:ins w:id="7" w:author="Chris Mintz" w:date="2024-08-21T20:33:00Z" w16du:dateUtc="2024-08-22T00:33:00Z">
@@ -2134,15 +2114,7 @@
     </w:p>
     <w:p>
       <w:r>
-        <w:t xml:space="preserve">The initial processing of Dataset 1 was within a </w:t>
-      </w:r>
-      <w:proofErr w:type="spellStart"/>
-      <w:r>
-        <w:t>Jupyter</w:t>
-      </w:r>
-      <w:proofErr w:type="spellEnd"/>
-      <w:r>
-        <w:t xml:space="preserve"> Notebook, leveraging </w:t>
+        <w:t xml:space="preserve">The initial processing of Dataset 1 was within a Jupyter Notebook, leveraging </w:t>
       </w:r>
       <w:del w:id="10" w:author="Chris Mintz" w:date="2024-08-21T20:33:00Z" w16du:dateUtc="2024-08-22T00:33:00Z">
         <w:r>
@@ -2151,10 +2123,7 @@
       </w:del>
       <w:ins w:id="11" w:author="Chris Mintz" w:date="2024-08-21T20:33:00Z" w16du:dateUtc="2024-08-22T00:33:00Z">
         <w:r>
-          <w:t>a</w:t>
-        </w:r>
-        <w:r>
-          <w:t xml:space="preserve"> </w:t>
+          <w:t xml:space="preserve">a </w:t>
         </w:r>
       </w:ins>
       <w:r>
@@ -2178,33 +2147,7 @@
         <w:t xml:space="preserve"> further</w:t>
       </w:r>
       <w:r>
-        <w:t xml:space="preserve"> exploration of the data was performed using both </w:t>
-      </w:r>
-      <w:proofErr w:type="spellStart"/>
-      <w:proofErr w:type="gramStart"/>
-      <w:r>
-        <w:t>df.describe</w:t>
-      </w:r>
-      <w:proofErr w:type="spellEnd"/>
-      <w:proofErr w:type="gramEnd"/>
-      <w:r>
-        <w:t xml:space="preserve">() and df.info(). </w:t>
-      </w:r>
-      <w:proofErr w:type="spellStart"/>
-      <w:r>
-        <w:t>df.describe</w:t>
-      </w:r>
-      <w:proofErr w:type="spellEnd"/>
-      <w:r>
-        <w:t xml:space="preserve">() provided a quick statistical summary of the numerical variables, offering insights into their central tendency, dispersion, and distribution. Meanwhile, </w:t>
-      </w:r>
-      <w:proofErr w:type="gramStart"/>
-      <w:r>
-        <w:t>df.info(</w:t>
-      </w:r>
-      <w:proofErr w:type="gramEnd"/>
-      <w:r>
-        <w:t xml:space="preserve">) gave a concise overview of the entire dataset, including column names, data types, and the number of non-null values, aiding in understanding the overall structure and potential areas for preprocessing. </w:t>
+        <w:t xml:space="preserve"> exploration of the data was performed using both df.describe() and df.info(). df.describe() provided a quick statistical summary of the numerical variables, offering insights into their central tendency, dispersion, and distribution. Meanwhile, df.info() gave a concise overview of the entire dataset, including column names, data types, and the number of non-null values, aiding in understanding the overall structure and potential areas for preprocessing. </w:t>
       </w:r>
       <w:ins w:id="12" w:author="Chris Mintz" w:date="2024-08-21T20:34:00Z" w16du:dateUtc="2024-08-22T00:34:00Z">
         <w:r>
@@ -2221,16 +2164,7 @@
       </w:del>
       <w:ins w:id="14" w:author="Chris Mintz" w:date="2024-08-21T20:34:00Z" w16du:dateUtc="2024-08-22T00:34:00Z">
         <w:r>
-          <w:t>W</w:t>
-        </w:r>
-        <w:r>
-          <w:t>rangler</w:t>
-        </w:r>
-        <w:r>
-          <w:t>”</w:t>
-        </w:r>
-        <w:r>
-          <w:t xml:space="preserve"> </w:t>
+          <w:t xml:space="preserve">Wrangler” </w:t>
         </w:r>
       </w:ins>
       <w:del w:id="15" w:author="Chris Mintz" w:date="2024-08-21T20:34:00Z" w16du:dateUtc="2024-08-22T00:34:00Z">
@@ -2248,10 +2182,7 @@
       </w:del>
       <w:ins w:id="17" w:author="Chris Mintz" w:date="2024-08-21T20:34:00Z" w16du:dateUtc="2024-08-22T00:34:00Z">
         <w:r>
-          <w:t>allowed for</w:t>
-        </w:r>
-        <w:r>
-          <w:t xml:space="preserve"> </w:t>
+          <w:t xml:space="preserve">allowed for </w:t>
         </w:r>
       </w:ins>
       <w:r>
@@ -2285,15 +2216,7 @@
     </w:p>
     <w:p>
       <w:r>
-        <w:t xml:space="preserve">Categorical features were transformed with One Hot Encoding and numerical features were transformed with a Standard Scalar approach. The </w:t>
-      </w:r>
-      <w:proofErr w:type="spellStart"/>
-      <w:r>
-        <w:t>DateTime</w:t>
-      </w:r>
-      <w:proofErr w:type="spellEnd"/>
-      <w:r>
-        <w:t xml:space="preserve"> value was abstracted out to numerical values</w:t>
+        <w:t>Categorical features were transformed with One Hot Encoding and numerical features were transformed with a Standard Scalar approach. The DateTime value was abstracted out to numerical values</w:t>
       </w:r>
       <w:ins w:id="20" w:author="Chris Mintz" w:date="2024-08-21T20:35:00Z" w16du:dateUtc="2024-08-22T00:35:00Z">
         <w:r>
@@ -2332,11 +2255,9 @@
       <w:r>
         <w:t xml:space="preserve">s. However, as a team we ultimately decided to choose </w:t>
       </w:r>
-      <w:proofErr w:type="gramStart"/>
       <w:r>
         <w:t>Scikit-learn</w:t>
       </w:r>
-      <w:proofErr w:type="gramEnd"/>
       <w:r>
         <w:t xml:space="preserve"> </w:t>
       </w:r>
@@ -2365,15 +2286,7 @@
         <w:t xml:space="preserve">, which aligned well with the objectives of the project. </w:t>
       </w:r>
       <w:r>
-        <w:t xml:space="preserve">Scikit-learn also seamlessly integrates with the </w:t>
-      </w:r>
-      <w:proofErr w:type="spellStart"/>
-      <w:r>
-        <w:t>Juypter</w:t>
-      </w:r>
-      <w:proofErr w:type="spellEnd"/>
-      <w:r>
-        <w:t xml:space="preserve"> Notebook environment further streamlin</w:t>
+        <w:t>Scikit-learn also seamlessly integrates with the Juypter Notebook environment further streamlin</w:t>
       </w:r>
       <w:r>
         <w:t xml:space="preserve">ing </w:t>
@@ -2407,15 +2320,7 @@
       </w:r>
       <w:ins w:id="23" w:author="Chris Mintz" w:date="2024-08-21T20:36:00Z" w16du:dateUtc="2024-08-22T00:36:00Z">
         <w:r>
-          <w:t xml:space="preserve"> The </w:t>
-        </w:r>
-        <w:proofErr w:type="gramStart"/>
-        <w:r>
-          <w:t>hand written</w:t>
-        </w:r>
-        <w:proofErr w:type="gramEnd"/>
-        <w:r>
-          <w:t xml:space="preserve"> numerals were also grouped into triplets making training with the data </w:t>
+          <w:t xml:space="preserve"> The hand written numerals were also grouped into triplets making training with the data </w:t>
         </w:r>
         <w:r>
           <w:t>difficult until further pre-processing was done.</w:t>
@@ -2424,29 +2329,13 @@
     </w:p>
     <w:p>
       <w:r>
-        <w:t xml:space="preserve">For this specific phase of the project, TensorFlow was favoured over </w:t>
-      </w:r>
-      <w:proofErr w:type="spellStart"/>
-      <w:r>
-        <w:t>PyTorch</w:t>
-      </w:r>
-      <w:proofErr w:type="spellEnd"/>
-      <w:r>
-        <w:t xml:space="preserve"> as the framework for data processing.</w:t>
+        <w:t>For this specific phase of the project, TensorFlow was favoured over PyTorch as the framework for data processing.</w:t>
       </w:r>
       <w:r>
         <w:t xml:space="preserve"> </w:t>
       </w:r>
       <w:r>
-        <w:t xml:space="preserve">TensorFlow's robust deployment tools, visualization capabilities with </w:t>
-      </w:r>
-      <w:proofErr w:type="spellStart"/>
-      <w:r>
-        <w:t>TensorBoard</w:t>
-      </w:r>
-      <w:proofErr w:type="spellEnd"/>
-      <w:r>
-        <w:t xml:space="preserve">, and optimizations for large-scale training make it a </w:t>
+        <w:t xml:space="preserve">TensorFlow's robust deployment tools, visualization capabilities with TensorBoard, and optimizations for large-scale training make it a </w:t>
       </w:r>
       <w:r>
         <w:t>good</w:t>
@@ -2492,35 +2381,14 @@
         <w:t xml:space="preserve">While alternative libraries such as OpenCV for computer vision tasks </w:t>
       </w:r>
       <w:r>
-        <w:t xml:space="preserve">and </w:t>
-      </w:r>
-      <w:proofErr w:type="spellStart"/>
-      <w:r>
-        <w:t>Ker</w:t>
-      </w:r>
-      <w:r>
-        <w:t>as</w:t>
-      </w:r>
-      <w:proofErr w:type="spellEnd"/>
-      <w:r>
-        <w:t xml:space="preserve"> a high-level API on top of TensorFlow were considered</w:t>
-      </w:r>
-      <w:r>
-        <w:t xml:space="preserve">. </w:t>
-      </w:r>
-      <w:proofErr w:type="spellStart"/>
-      <w:r>
-        <w:t>Keras</w:t>
-      </w:r>
-      <w:proofErr w:type="spellEnd"/>
-      <w:r>
-        <w:t xml:space="preserve"> </w:t>
-      </w:r>
-      <w:proofErr w:type="spellStart"/>
-      <w:r>
-        <w:t>ImageDataGenerator</w:t>
-      </w:r>
-      <w:proofErr w:type="spellEnd"/>
+        <w:t>and Ker</w:t>
+      </w:r>
+      <w:r>
+        <w:t>as a high-level API on top of TensorFlow were considered</w:t>
+      </w:r>
+      <w:r>
+        <w:t>. Keras ImageDataGenerator</w:t>
+      </w:r>
       <w:r>
         <w:t xml:space="preserve"> was the final decision due to </w:t>
       </w:r>
@@ -2613,11 +2481,9 @@
       <w:r>
         <w:t>me Gradient Boosting (</w:t>
       </w:r>
-      <w:proofErr w:type="spellStart"/>
       <w:r>
         <w:t>XGBoost</w:t>
       </w:r>
-      <w:proofErr w:type="spellEnd"/>
       <w:r>
         <w:t>)</w:t>
       </w:r>
@@ -2635,7 +2501,6 @@
           <w:id w:val="1847436760"/>
           <w:citation/>
         </w:sdtPr>
-        <w:sdtEndPr/>
         <w:sdtContent>
           <w:r>
             <w:fldChar w:fldCharType="begin"/>
@@ -2730,7 +2595,20 @@
         <w:t>Data Preparation &amp; Feature Transformation</w:t>
       </w:r>
       <w:r>
-        <w:t xml:space="preserve">: Standard text preprocessing and TF-IDF vectorization were applied (detailed in the </w:t>
+        <w:t xml:space="preserve">: </w:t>
+      </w:r>
+      <w:del w:id="30" w:author="Chris Mintz" w:date="2024-08-22T06:30:00Z" w16du:dateUtc="2024-08-22T10:30:00Z">
+        <w:r>
+          <w:delText>Standard text preprocessing and TF-IDF vectorization were applied</w:delText>
+        </w:r>
+      </w:del>
+      <w:ins w:id="31" w:author="Chris Mintz" w:date="2024-08-22T06:30:00Z" w16du:dateUtc="2024-08-22T10:30:00Z">
+        <w:r>
+          <w:t>One hot encoding was used to take our categorical variables and make them binary so that they could be used by the estimators.</w:t>
+        </w:r>
+      </w:ins>
+      <w:r>
+        <w:t xml:space="preserve"> (detailed in the </w:t>
       </w:r>
       <w:hyperlink w:anchor="_Dataset_Overview_and" w:history="1">
         <w:r>
@@ -2741,7 +2619,21 @@
         </w:r>
       </w:hyperlink>
       <w:r>
-        <w:t xml:space="preserve"> section) to convert text data into a numerical format suitable for the model.</w:t>
+        <w:t xml:space="preserve"> section) to convert text data into a numerical format suitable for the </w:t>
+      </w:r>
+      <w:commentRangeStart w:id="32"/>
+      <w:r>
+        <w:t>model</w:t>
+      </w:r>
+      <w:commentRangeEnd w:id="32"/>
+      <w:r>
+        <w:rPr>
+          <w:rStyle w:val="CommentReference"/>
+        </w:rPr>
+        <w:commentReference w:id="32"/>
+      </w:r>
+      <w:r>
+        <w:t>.</w:t>
       </w:r>
     </w:p>
     <w:p>
@@ -2756,23 +2648,7 @@
           <w:b/>
           <w:bCs/>
         </w:rPr>
-        <w:t>Hyperparameter Tuning (</w:t>
-      </w:r>
-      <w:proofErr w:type="spellStart"/>
-      <w:r>
-        <w:rPr>
-          <w:b/>
-          <w:bCs/>
-        </w:rPr>
-        <w:t>GridSearchCV</w:t>
-      </w:r>
-      <w:proofErr w:type="spellEnd"/>
-      <w:r>
-        <w:rPr>
-          <w:b/>
-          <w:bCs/>
-        </w:rPr>
-        <w:t>)</w:t>
+        <w:t>Hyperparameter Tuning (GridSearchCV)</w:t>
       </w:r>
       <w:r>
         <w:t>: Used to systematically explore different combinations of hyperparameters ('C', 'penalty', 'solver') to optimize model performance and prevent overfitting.</w:t>
@@ -2826,15 +2702,7 @@
         <w:t>Decision Tree</w:t>
       </w:r>
       <w:r>
-        <w:t xml:space="preserve"> model was trained using the optimized hyperparameters found through </w:t>
-      </w:r>
-      <w:proofErr w:type="spellStart"/>
-      <w:r>
-        <w:t>GridSearchCV</w:t>
-      </w:r>
-      <w:proofErr w:type="spellEnd"/>
-      <w:r>
-        <w:t>.</w:t>
+        <w:t xml:space="preserve"> model was trained using the optimized hyperparameters found through GridSearchCV.</w:t>
       </w:r>
     </w:p>
     <w:p>
@@ -2915,15 +2783,7 @@
         </w:numPr>
       </w:pPr>
       <w:r>
-        <w:t xml:space="preserve">The </w:t>
-      </w:r>
-      <w:proofErr w:type="spellStart"/>
-      <w:r>
-        <w:t>XGBoost</w:t>
-      </w:r>
-      <w:proofErr w:type="spellEnd"/>
-      <w:r>
-        <w:t xml:space="preserve"> </w:t>
+        <w:t xml:space="preserve">The XGBoost </w:t>
       </w:r>
       <w:r>
         <w:t>is a</w:t>
@@ -2943,6 +2803,7 @@
         </w:numPr>
       </w:pPr>
       <w:r>
+        <w:lastRenderedPageBreak/>
         <w:t>C</w:t>
       </w:r>
       <w:r>
@@ -2952,11 +2813,7 @@
         <w:t>M</w:t>
       </w:r>
       <w:r>
-        <w:t xml:space="preserve">atrix was utilized to visualize and understand the model's performance beyond simple accuracy. By providing a detailed breakdown of true positives, true </w:t>
-      </w:r>
-      <w:r>
-        <w:lastRenderedPageBreak/>
-        <w:t xml:space="preserve">negatives, false positives, and false negatives, it allows for a nuanced evaluation of the model's ability to correctly classify instances across different classes. This deeper understanding is crucial, especially in cases of potential class imbalance or when different types of errors have varying consequences. The confusion matrix presented in the </w:t>
+        <w:t xml:space="preserve">atrix was utilized to visualize and understand the model's performance beyond simple accuracy. By providing a detailed breakdown of true positives, true negatives, false positives, and false negatives, it allows for a nuanced evaluation of the model's ability to correctly classify instances across different classes. This deeper understanding is crucial, especially in cases of potential class imbalance or when different types of errors have varying consequences. The confusion matrix presented in the </w:t>
       </w:r>
       <w:r>
         <w:t>code</w:t>
@@ -2975,11 +2832,9 @@
       <w:r>
         <w:t xml:space="preserve">The final </w:t>
       </w:r>
-      <w:proofErr w:type="spellStart"/>
       <w:r>
         <w:t>XGBoost</w:t>
       </w:r>
-      <w:proofErr w:type="spellEnd"/>
       <w:r>
         <w:t xml:space="preserve"> model's performance is reflected in the accuracy score and the classification report</w:t>
       </w:r>
@@ -3010,8 +2865,42 @@
         <w:t xml:space="preserve">on </w:t>
       </w:r>
       <w:r>
-        <w:t>tree visualizations offer insights into the model's decision-making process.</w:t>
-      </w:r>
+        <w:t xml:space="preserve">tree visualizations offer insights into the model's decision-making </w:t>
+      </w:r>
+      <w:commentRangeStart w:id="33"/>
+      <w:r>
+        <w:t>process</w:t>
+      </w:r>
+      <w:commentRangeEnd w:id="33"/>
+      <w:r>
+        <w:rPr>
+          <w:rStyle w:val="CommentReference"/>
+        </w:rPr>
+        <w:commentReference w:id="33"/>
+      </w:r>
+      <w:r>
+        <w:t>.</w:t>
+      </w:r>
+      <w:ins w:id="34" w:author="Chris Mintz" w:date="2024-08-22T06:36:00Z" w16du:dateUtc="2024-08-22T10:36:00Z">
+        <w:r>
+          <w:t xml:space="preserve"> </w:t>
+        </w:r>
+      </w:ins>
+      <w:ins w:id="35" w:author="Chris Mintz" w:date="2024-08-22T06:37:00Z" w16du:dateUtc="2024-08-22T10:37:00Z">
+        <w:r>
+          <w:t xml:space="preserve">We were concerned about the feature weight of the var 4 data (f3) </w:t>
+        </w:r>
+      </w:ins>
+      <w:ins w:id="36" w:author="Chris Mintz" w:date="2024-08-22T06:38:00Z" w16du:dateUtc="2024-08-22T10:38:00Z">
+        <w:r>
+          <w:t xml:space="preserve">because 66% of it was derived from mean during transformation and it did show up with the highest </w:t>
+        </w:r>
+      </w:ins>
+      <w:ins w:id="37" w:author="Chris Mintz" w:date="2024-08-22T06:39:00Z" w16du:dateUtc="2024-08-22T10:39:00Z">
+        <w:r>
+          <w:t>importance meaning the model was influence heavily by derived instead of real data.</w:t>
+        </w:r>
+      </w:ins>
     </w:p>
     <w:p>
       <w:r>
@@ -3170,11 +3059,11 @@
       <w:pPr>
         <w:pStyle w:val="Heading2"/>
       </w:pPr>
-      <w:bookmarkStart w:id="30" w:name="_Toc175144291"/>
+      <w:bookmarkStart w:id="38" w:name="_Toc175144291"/>
       <w:r>
         <w:t>Task 2: Multi-label Image-based Digit Classification</w:t>
       </w:r>
-      <w:bookmarkEnd w:id="30"/>
+      <w:bookmarkEnd w:id="38"/>
     </w:p>
     <w:p>
       <w:pPr>
@@ -3225,6 +3114,7 @@
     </w:p>
     <w:p>
       <w:r>
+        <w:lastRenderedPageBreak/>
         <w:t xml:space="preserve"> </w:t>
       </w:r>
       <w:r>
@@ -3258,11 +3148,7 @@
         <w:t>TensorFlow</w:t>
       </w:r>
       <w:r>
-        <w:t xml:space="preserve">: CNN Model: Provides a powerful and flexible platform for building, training and deploying CNN models. Its </w:t>
-      </w:r>
-      <w:r>
-        <w:lastRenderedPageBreak/>
-        <w:t>tensor-based computations, pre-built layers, automatic differentiation, and scalability make i</w:t>
+        <w:t>: CNN Model: Provides a powerful and flexible platform for building, training and deploying CNN models. Its tensor-based computations, pre-built layers, automatic differentiation, and scalability make i</w:t>
       </w:r>
       <w:r>
         <w:t xml:space="preserve">t popular for developing CNN’s. </w:t>
@@ -3359,22 +3245,76 @@
         <w:t xml:space="preserve"> digit to a new folder. </w:t>
       </w:r>
       <w:r>
-        <w:t>To manage this in memory could be costly so we checked if the images still exist on the disk</w:t>
-      </w:r>
-      <w:r>
-        <w:t xml:space="preserve">, write </w:t>
-      </w:r>
-      <w:r>
-        <w:t>them,</w:t>
-      </w:r>
-      <w:r>
-        <w:t xml:space="preserve"> if necessary, but read them from pre-processed state if they have already been cleaned in your local dataset. </w:t>
-      </w:r>
-      <w:r>
-        <w:t xml:space="preserve">We watched for images that got cropped but even when it was cropped, </w:t>
-      </w:r>
-      <w:r>
-        <w:t xml:space="preserve">it was only by a couple of pixels. </w:t>
+        <w:t xml:space="preserve">To manage this in memory could be costly so </w:t>
+      </w:r>
+      <w:del w:id="39" w:author="Chris Mintz" w:date="2024-08-22T06:40:00Z" w16du:dateUtc="2024-08-22T10:40:00Z">
+        <w:r>
+          <w:delText>we checked if the images still exist on the disk</w:delText>
+        </w:r>
+      </w:del>
+      <w:ins w:id="40" w:author="Chris Mintz" w:date="2024-08-22T06:40:00Z" w16du:dateUtc="2024-08-22T10:40:00Z">
+        <w:r>
+          <w:t>on first execution</w:t>
+        </w:r>
+      </w:ins>
+      <w:ins w:id="41" w:author="Chris Mintz" w:date="2024-08-22T06:41:00Z" w16du:dateUtc="2024-08-22T10:41:00Z">
+        <w:r>
+          <w:t>, we check to see if the data has been pre-processed and if not, we execute a single pass to crop them into single digits and commit them to disk for further use in the model.</w:t>
+        </w:r>
+      </w:ins>
+      <w:del w:id="42" w:author="Chris Mintz" w:date="2024-08-22T06:41:00Z" w16du:dateUtc="2024-08-22T10:41:00Z">
+        <w:r>
+          <w:delText xml:space="preserve">, write </w:delText>
+        </w:r>
+        <w:r>
+          <w:delText>them,</w:delText>
+        </w:r>
+        <w:r>
+          <w:delText xml:space="preserve"> if necessary, but read them from pre-processed state if they have already been cleaned in your local dataset.</w:delText>
+        </w:r>
+      </w:del>
+      <w:r>
+        <w:t xml:space="preserve"> </w:t>
+      </w:r>
+      <w:r>
+        <w:t xml:space="preserve">We </w:t>
+      </w:r>
+      <w:del w:id="43" w:author="Chris Mintz" w:date="2024-08-22T06:42:00Z" w16du:dateUtc="2024-08-22T10:42:00Z">
+        <w:r>
+          <w:delText xml:space="preserve">watched </w:delText>
+        </w:r>
+      </w:del>
+      <w:ins w:id="44" w:author="Chris Mintz" w:date="2024-08-22T06:42:00Z" w16du:dateUtc="2024-08-22T10:42:00Z">
+        <w:r>
+          <w:t>inspected for digits</w:t>
+        </w:r>
+        <w:r>
+          <w:t xml:space="preserve"> </w:t>
+        </w:r>
+      </w:ins>
+      <w:del w:id="45" w:author="Chris Mintz" w:date="2024-08-22T06:42:00Z" w16du:dateUtc="2024-08-22T10:42:00Z">
+        <w:r>
+          <w:delText xml:space="preserve">for images </w:delText>
+        </w:r>
+      </w:del>
+      <w:r>
+        <w:t xml:space="preserve">that got cropped but </w:t>
+      </w:r>
+      <w:del w:id="46" w:author="Chris Mintz" w:date="2024-08-22T06:42:00Z" w16du:dateUtc="2024-08-22T10:42:00Z">
+        <w:r>
+          <w:delText xml:space="preserve">even when it was cropped, </w:delText>
+        </w:r>
+        <w:r>
+          <w:delText>it was only by a couple of pixels</w:delText>
+        </w:r>
+      </w:del>
+      <w:ins w:id="47" w:author="Chris Mintz" w:date="2024-08-22T06:42:00Z" w16du:dateUtc="2024-08-22T10:42:00Z">
+        <w:r>
+          <w:t>allowed for this in model training</w:t>
+        </w:r>
+      </w:ins>
+      <w:r>
+        <w:t xml:space="preserve">. </w:t>
       </w:r>
     </w:p>
     <w:p>
@@ -3466,26 +3406,10 @@
         <w:t xml:space="preserve">One of our failed approaches at </w:t>
       </w:r>
       <w:r>
-        <w:t xml:space="preserve">dealing with the fact our training data was in triples was to implement a Region Proposal Network (R-CNN) as part of our initial data pre-processing. This would identify Regions </w:t>
-      </w:r>
-      <w:proofErr w:type="gramStart"/>
-      <w:r>
-        <w:t>Of</w:t>
-      </w:r>
-      <w:proofErr w:type="gramEnd"/>
-      <w:r>
-        <w:t xml:space="preserve"> Interest</w:t>
-      </w:r>
-      <w:r>
-        <w:t xml:space="preserve">, so we could feed them into the classification model but through the use of an existing TensorFlow SSD </w:t>
-      </w:r>
-      <w:proofErr w:type="spellStart"/>
-      <w:r>
-        <w:t>Mobilnet</w:t>
-      </w:r>
-      <w:proofErr w:type="spellEnd"/>
-      <w:r>
-        <w:t xml:space="preserve"> V2 model</w:t>
+        <w:t>dealing with the fact our training data was in triples was to implement a Region Proposal Network (R-CNN) as part of our initial data pre-processing. This would identify Regions Of Interest</w:t>
+      </w:r>
+      <w:r>
+        <w:t>, so we could feed them into the classification model but through the use of an existing TensorFlow SSD Mobilnet V2 model</w:t>
       </w:r>
       <w:r>
         <w:t xml:space="preserve">. </w:t>
@@ -3495,7 +3419,6 @@
           <w:id w:val="-463506583"/>
           <w:citation/>
         </w:sdtPr>
-        <w:sdtEndPr/>
         <w:sdtContent>
           <w:r>
             <w:fldChar w:fldCharType="begin"/>
@@ -3524,14 +3447,14 @@
     <w:p/>
     <w:p/>
     <w:p>
-      <w:bookmarkStart w:id="31" w:name="_Toc175144292"/>
+      <w:bookmarkStart w:id="48" w:name="_Toc175144292"/>
       <w:r>
         <w:rPr>
           <w:rStyle w:val="Heading2Char"/>
         </w:rPr>
         <w:t>Model Comparison and Selection:</w:t>
       </w:r>
-      <w:bookmarkEnd w:id="31"/>
+      <w:bookmarkEnd w:id="48"/>
       <w:r>
         <w:t xml:space="preserve"> </w:t>
       </w:r>
@@ -3552,11 +3475,9 @@
       <w:r>
         <w:t xml:space="preserve">the </w:t>
       </w:r>
-      <w:proofErr w:type="spellStart"/>
       <w:r>
         <w:t>XGBoost</w:t>
       </w:r>
-      <w:proofErr w:type="spellEnd"/>
       <w:r>
         <w:t xml:space="preserve"> Decision Tree Model, achieving 94.054% accuracy, confirming its high-performance reputation</w:t>
       </w:r>
@@ -3575,7 +3496,6 @@
         <w:rPr>
           <w:noProof/>
         </w:rPr>
-        <w:lastRenderedPageBreak/>
         <w:drawing>
           <wp:inline distT="0" distB="0" distL="0" distR="0" wp14:anchorId="6D219FF1" wp14:editId="47A3CA3D">
             <wp:extent cx="4419600" cy="1428750"/>
@@ -3677,15 +3597,7 @@
                               <w:t xml:space="preserve">Figure II: </w:t>
                             </w:r>
                             <w:r>
-                              <w:t xml:space="preserve">Accuracy Score of </w:t>
-                            </w:r>
-                            <w:proofErr w:type="spellStart"/>
-                            <w:r>
-                              <w:t>XGBoost</w:t>
-                            </w:r>
-                            <w:proofErr w:type="spellEnd"/>
-                            <w:r>
-                              <w:t xml:space="preserve"> Model in Task 1: </w:t>
+                              <w:t xml:space="preserve">Accuracy Score of XGBoost Model in Task 1: </w:t>
                             </w:r>
                           </w:p>
                         </w:txbxContent>
@@ -3738,13 +3650,8 @@
     <w:p/>
     <w:p>
       <w:r>
-        <w:t xml:space="preserve">Unlike models like neural networks or logistic regression, </w:t>
-      </w:r>
-      <w:proofErr w:type="spellStart"/>
-      <w:r>
-        <w:t>XGBoost's</w:t>
-      </w:r>
-      <w:proofErr w:type="spellEnd"/>
+        <w:t>Unlike models like neural networks or logistic regression, XGBoost's</w:t>
+      </w:r>
       <w:r>
         <w:t xml:space="preserve"> offers</w:t>
       </w:r>
@@ -3757,15 +3664,7 @@
     </w:p>
     <w:p>
       <w:r>
-        <w:t xml:space="preserve">After extensive research on </w:t>
-      </w:r>
-      <w:proofErr w:type="spellStart"/>
-      <w:r>
-        <w:t>XGBoost</w:t>
-      </w:r>
-      <w:proofErr w:type="spellEnd"/>
-      <w:r>
-        <w:t xml:space="preserve"> model</w:t>
+        <w:t>After extensive research on XGBoost model</w:t>
       </w:r>
       <w:r>
         <w:t xml:space="preserve"> and comparing it t</w:t>
@@ -3774,15 +3673,7 @@
         <w:t xml:space="preserve">o other models, it solidified the decision within the </w:t>
       </w:r>
       <w:r>
-        <w:t xml:space="preserve">team to choose the </w:t>
-      </w:r>
-      <w:proofErr w:type="spellStart"/>
-      <w:r>
-        <w:t>XGBoost</w:t>
-      </w:r>
-      <w:proofErr w:type="spellEnd"/>
-      <w:r>
-        <w:t>. I</w:t>
+        <w:t>team to choose the XGBoost. I</w:t>
       </w:r>
       <w:r>
         <w:t>ts</w:t>
@@ -3802,15 +3693,7 @@
         <w:t>it took longer than expected to tune the Hyperparameters of t</w:t>
       </w:r>
       <w:r>
-        <w:t xml:space="preserve">he </w:t>
-      </w:r>
-      <w:proofErr w:type="spellStart"/>
-      <w:r>
-        <w:t>XGBoost</w:t>
-      </w:r>
-      <w:proofErr w:type="spellEnd"/>
-      <w:r>
-        <w:t xml:space="preserve"> Decision Tree Model. </w:t>
+        <w:t xml:space="preserve">he XGBoost Decision Tree Model. </w:t>
       </w:r>
       <w:r>
         <w:t>To</w:t>
@@ -3828,15 +3711,7 @@
         <w:t>meticulous tuning of it hyperparameters</w:t>
       </w:r>
       <w:r>
-        <w:t xml:space="preserve">- which is often necessary for the </w:t>
-      </w:r>
-      <w:proofErr w:type="spellStart"/>
-      <w:r>
-        <w:t>XGBoost</w:t>
-      </w:r>
-      <w:proofErr w:type="spellEnd"/>
-      <w:r>
-        <w:t xml:space="preserve"> model. </w:t>
+        <w:t xml:space="preserve">- which is often necessary for the XGBoost model. </w:t>
       </w:r>
       <w:r>
         <w:t xml:space="preserve"> </w:t>
@@ -3894,7 +3769,6 @@
           <w:id w:val="1545952345"/>
           <w:citation/>
         </w:sdtPr>
-        <w:sdtEndPr/>
         <w:sdtContent>
           <w:r>
             <w:fldChar w:fldCharType="begin"/>
@@ -3941,21 +3815,8 @@
       <w:r>
         <w:t xml:space="preserve">Both models are high performance models and work well on different types of data. </w:t>
       </w:r>
-      <w:proofErr w:type="spellStart"/>
-      <w:r>
-        <w:t>XGBoost</w:t>
-      </w:r>
-      <w:proofErr w:type="spellEnd"/>
-      <w:r>
-        <w:t xml:space="preserve"> more so on structured data and </w:t>
-      </w:r>
-      <w:proofErr w:type="gramStart"/>
-      <w:r>
-        <w:t>CNN’s</w:t>
-      </w:r>
-      <w:proofErr w:type="gramEnd"/>
-      <w:r>
-        <w:t xml:space="preserve"> on unstructured data. Both models achieve high accuracy </w:t>
+      <w:r>
+        <w:t xml:space="preserve">XGBoost more so on structured data and CNN’s on unstructured data. Both models achieve high accuracy </w:t>
       </w:r>
       <w:r>
         <w:t xml:space="preserve">hence the high accuracy scores achieved in the results of the data. </w:t>
@@ -3963,14 +3824,14 @@
     </w:p>
     <w:p/>
     <w:p>
-      <w:bookmarkStart w:id="32" w:name="_Toc175144293"/>
+      <w:bookmarkStart w:id="49" w:name="_Toc175144293"/>
       <w:r>
         <w:rPr>
           <w:rStyle w:val="Heading2Char"/>
         </w:rPr>
         <w:t>Conclusion:</w:t>
       </w:r>
-      <w:bookmarkEnd w:id="32"/>
+      <w:bookmarkEnd w:id="49"/>
       <w:r>
         <w:t xml:space="preserve"> Summarise the key insights from the assignment, the implications of your findings, and provide suggestions for future work or improvements.</w:t>
       </w:r>
@@ -3981,11 +3842,11 @@
       <w:pPr>
         <w:pStyle w:val="Heading2"/>
       </w:pPr>
-      <w:bookmarkStart w:id="33" w:name="_Toc175144294"/>
+      <w:bookmarkStart w:id="50" w:name="_Toc175144294"/>
       <w:r>
         <w:t>Collaboration:</w:t>
       </w:r>
-      <w:bookmarkEnd w:id="33"/>
+      <w:bookmarkEnd w:id="50"/>
       <w:r>
         <w:t> </w:t>
       </w:r>
@@ -4007,20 +3868,40 @@
         <w:t xml:space="preserve"> and daily progress check-in</w:t>
       </w:r>
       <w:r>
-        <w:t xml:space="preserve">. Beyond simple communication, it facilitated a crucial understanding of each team member's working </w:t>
-      </w:r>
-      <w:r>
-        <w:lastRenderedPageBreak/>
-        <w:t>style, strengths, and potential challenges</w:t>
+        <w:t>. Beyond simple communication, it facilitated a crucial understanding of each team member's working style, strengths, and potential challenges</w:t>
       </w:r>
       <w:r>
         <w:t xml:space="preserve"> including being aware of offset w</w:t>
       </w:r>
       <w:r>
-        <w:t>orking hours from fiver hour time zone difference</w:t>
-      </w:r>
-      <w:r>
-        <w:t>. This early insight proved instrumental in shaping a collaborative approach that maximized individual contributions. While the geographical distribution of the team presented an initial hurdle in scheduling synchronous meetings across different time zones, this was swiftly overcome through the adoption of a hybrid communication model. Regular virtual meetings on Teams, coupled with asynchronous updates on WhatsApp, ensured seamless progress tracking and addressed potential bottlenecks.</w:t>
+        <w:t xml:space="preserve">orking hours from </w:t>
+      </w:r>
+      <w:ins w:id="51" w:author="Chris Mintz" w:date="2024-08-22T06:44:00Z" w16du:dateUtc="2024-08-22T10:44:00Z">
+        <w:r>
+          <w:t xml:space="preserve">a </w:t>
+        </w:r>
+      </w:ins>
+      <w:r>
+        <w:t>five</w:t>
+      </w:r>
+      <w:del w:id="52" w:author="Chris Mintz" w:date="2024-08-22T06:44:00Z" w16du:dateUtc="2024-08-22T10:44:00Z">
+        <w:r>
+          <w:delText>r</w:delText>
+        </w:r>
+      </w:del>
+      <w:r>
+        <w:t xml:space="preserve"> hour time zone difference</w:t>
+      </w:r>
+      <w:r>
+        <w:t>. This early insight proved instrumental in shaping a collaborative approach that maximized individual contributions</w:t>
+      </w:r>
+      <w:ins w:id="53" w:author="Chris Mintz" w:date="2024-08-22T06:44:00Z" w16du:dateUtc="2024-08-22T10:44:00Z">
+        <w:r>
+          <w:t xml:space="preserve"> and leveraged member strengths</w:t>
+        </w:r>
+      </w:ins>
+      <w:r>
+        <w:t>. While the geographical distribution of the team presented an initial hurdle in scheduling synchronous meetings across different time zones, this was swiftly overcome through the adoption of a hybrid communication model. Regular virtual meetings on Teams, coupled with asynchronous updates on WhatsApp, ensured seamless progress tracking and addressed potential bottlenecks.</w:t>
       </w:r>
     </w:p>
     <w:p>
@@ -4285,7 +4166,11 @@
         <w:t xml:space="preserve">, the use of comments and tracked changes in Microsoft Word became an effective tool for collaboration on this project. </w:t>
       </w:r>
       <w:r>
-        <w:t xml:space="preserve">This allowed the team to work on the report together, supporting aspects of the report that the other team member may have missed whilst </w:t>
+        <w:t xml:space="preserve">This allowed the team to work on the report together, </w:t>
+      </w:r>
+      <w:r>
+        <w:lastRenderedPageBreak/>
+        <w:t xml:space="preserve">supporting aspects of the report that the other team member may have missed whilst </w:t>
       </w:r>
       <w:r>
         <w:t xml:space="preserve">drafting the report. </w:t>
@@ -4296,7 +4181,6 @@
         <w:rPr>
           <w:noProof/>
         </w:rPr>
-        <w:lastRenderedPageBreak/>
         <mc:AlternateContent>
           <mc:Choice Requires="wps">
             <w:drawing>
@@ -4574,7 +4458,7 @@
         <w:br w:type="page"/>
       </w:r>
     </w:p>
-    <w:bookmarkStart w:id="34" w:name="_Toc175144295" w:displacedByCustomXml="next"/>
+    <w:bookmarkStart w:id="54" w:name="_Toc175144295" w:displacedByCustomXml="next"/>
     <w:sdt>
       <w:sdtPr>
         <w:rPr>
@@ -4589,7 +4473,6 @@
           <w:docPartUnique/>
         </w:docPartObj>
       </w:sdtPr>
-      <w:sdtEndPr/>
       <w:sdtContent>
         <w:p>
           <w:pPr>
@@ -4598,14 +4481,13 @@
           <w:r>
             <w:t>References</w:t>
           </w:r>
-          <w:bookmarkEnd w:id="34"/>
+          <w:bookmarkEnd w:id="54"/>
         </w:p>
         <w:sdt>
           <w:sdtPr>
             <w:id w:val="-573587230"/>
             <w:bibliography/>
           </w:sdtPr>
-          <w:sdtEndPr/>
           <w:sdtContent>
             <w:p>
               <w:pPr>
@@ -4805,6 +4687,44 @@
       </w:r>
     </w:p>
   </w:comment>
+  <w:comment w:id="32" w:author="Chris Mintz" w:date="2024-08-22T06:28:00Z" w:initials="CM">
+    <w:p>
+      <w:pPr>
+        <w:pStyle w:val="CommentText"/>
+      </w:pPr>
+      <w:r>
+        <w:rPr>
+          <w:rStyle w:val="CommentReference"/>
+        </w:rPr>
+        <w:annotationRef/>
+      </w:r>
+      <w:r>
+        <w:rPr>
+          <w:lang w:val="en-CA"/>
+        </w:rPr>
+        <w:t>Can you mention One Hot Encoding for our categorical features? We did not use TF-IDF</w:t>
+      </w:r>
+    </w:p>
+  </w:comment>
+  <w:comment w:id="33" w:author="Chris Mintz" w:date="2024-08-22T06:36:00Z" w:initials="CM">
+    <w:p>
+      <w:pPr>
+        <w:pStyle w:val="CommentText"/>
+      </w:pPr>
+      <w:r>
+        <w:rPr>
+          <w:rStyle w:val="CommentReference"/>
+        </w:rPr>
+        <w:annotationRef/>
+      </w:r>
+      <w:r>
+        <w:rPr>
+          <w:lang w:val="en-CA"/>
+        </w:rPr>
+        <w:t>Instead of the tree, can you use the Feature Importance graph here. There is a flaw in this dataset that I have detailed.</w:t>
+      </w:r>
+    </w:p>
+  </w:comment>
 </w:comments>
 </file>
 
@@ -4813,6 +4733,8 @@
   <w15:commentEx w15:paraId="108ECEF0" w15:done="0"/>
   <w15:commentEx w15:paraId="627ACE3B" w15:done="0"/>
   <w15:commentEx w15:paraId="0498C80B" w15:done="0"/>
+  <w15:commentEx w15:paraId="12010048" w15:done="0"/>
+  <w15:commentEx w15:paraId="7FEC5C3D" w15:done="0"/>
 </w15:commentsEx>
 </file>
 
@@ -4821,6 +4743,8 @@
   <w16cex:commentExtensible w16cex:durableId="0E5F42CB" w16cex:dateUtc="2024-08-22T00:37:00Z"/>
   <w16cex:commentExtensible w16cex:durableId="34AC4FF0" w16cex:dateUtc="2024-08-22T00:38:00Z"/>
   <w16cex:commentExtensible w16cex:durableId="6F7A00A3" w16cex:dateUtc="2024-08-22T00:40:00Z"/>
+  <w16cex:commentExtensible w16cex:durableId="67CA98C4" w16cex:dateUtc="2024-08-22T10:28:00Z"/>
+  <w16cex:commentExtensible w16cex:durableId="3E3FC9BE" w16cex:dateUtc="2024-08-22T10:36:00Z"/>
 </w16cex:commentsExtensible>
 </file>
 
@@ -4829,6 +4753,8 @@
   <w16cid:commentId w16cid:paraId="108ECEF0" w16cid:durableId="0E5F42CB"/>
   <w16cid:commentId w16cid:paraId="627ACE3B" w16cid:durableId="34AC4FF0"/>
   <w16cid:commentId w16cid:paraId="0498C80B" w16cid:durableId="6F7A00A3"/>
+  <w16cid:commentId w16cid:paraId="12010048" w16cid:durableId="67CA98C4"/>
+  <w16cid:commentId w16cid:paraId="7FEC5C3D" w16cid:durableId="3E3FC9BE"/>
 </w16cid:commentsIds>
 </file>
 

</xml_diff>